<commit_message>
Corrected level 0 dfd, saved cropped and resized images from ppt to dfd folder
</commit_message>
<xml_diff>
--- a/Presentation for zeroth review/DFDs/DFD.docx
+++ b/Presentation for zeroth review/DFDs/DFD.docx
@@ -1051,8 +1051,8 @@
                           <w14:cNvContentPartPr/>
                         </w14:nvContentPartPr>
                         <w14:xfrm>
-                          <a:off x="0" y="500346"/>
-                          <a:ext cx="1287845" cy="1549497"/>
+                          <a:off x="0" y="500311"/>
+                          <a:ext cx="1287607" cy="1549389"/>
                         </w14:xfrm>
                       </w14:contentPart>
                       <pic:pic xmlns:pic="http://schemas.openxmlformats.org/drawingml/2006/picture">
@@ -1320,13 +1320,13 @@
         <mc:AlternateContent>
           <mc:Choice Requires="wps">
             <w:drawing>
-              <wp:anchor distT="0" distB="0" distL="114300" distR="114300" simplePos="0" relativeHeight="251669504" behindDoc="1" locked="0" layoutInCell="1" allowOverlap="1" wp14:anchorId="1AB4D192" wp14:editId="55C3D598">
+              <wp:anchor distT="0" distB="0" distL="114300" distR="114300" simplePos="0" relativeHeight="251669504" behindDoc="1" locked="0" layoutInCell="1" allowOverlap="1" wp14:anchorId="1AB4D192" wp14:editId="76FE0838">
                 <wp:simplePos x="0" y="0"/>
                 <wp:positionH relativeFrom="column">
                   <wp:posOffset>0</wp:posOffset>
                 </wp:positionH>
                 <wp:positionV relativeFrom="paragraph">
-                  <wp:posOffset>4152265</wp:posOffset>
+                  <wp:posOffset>4445000</wp:posOffset>
                 </wp:positionV>
                 <wp:extent cx="5731510" cy="635"/>
                 <wp:effectExtent l="0" t="0" r="0" b="0"/>
@@ -1368,27 +1368,14 @@
                             <w:r>
                               <w:t xml:space="preserve">Figure </w:t>
                             </w:r>
-                            <w:r>
-                              <w:fldChar w:fldCharType="begin"/>
-                            </w:r>
-                            <w:r>
-                              <w:instrText xml:space="preserve"> SEQ Figure \* ARABIC </w:instrText>
-                            </w:r>
-                            <w:r>
-                              <w:fldChar w:fldCharType="separate"/>
-                            </w:r>
-                            <w:r>
-                              <w:rPr>
-                                <w:noProof/>
-                              </w:rPr>
-                              <w:t>1</w:t>
-                            </w:r>
-                            <w:r>
-                              <w:rPr>
-                                <w:noProof/>
-                              </w:rPr>
-                              <w:fldChar w:fldCharType="end"/>
-                            </w:r>
+                            <w:fldSimple w:instr=" SEQ Figure \* ARABIC ">
+                              <w:r>
+                                <w:rPr>
+                                  <w:noProof/>
+                                </w:rPr>
+                                <w:t>1</w:t>
+                              </w:r>
+                            </w:fldSimple>
                             <w:r>
                               <w:t>.</w:t>
                             </w:r>
@@ -1415,7 +1402,7 @@
           </mc:Choice>
           <mc:Fallback>
             <w:pict>
-              <v:shape w14:anchorId="1AB4D192" id="Text Box 1" o:spid="_x0000_s1030" type="#_x0000_t202" style="position:absolute;margin-left:0;margin-top:326.95pt;width:451.3pt;height:.05pt;z-index:-251646976;visibility:visible;mso-wrap-style:square;mso-wrap-distance-left:9pt;mso-wrap-distance-top:0;mso-wrap-distance-right:9pt;mso-wrap-distance-bottom:0;mso-position-horizontal:absolute;mso-position-horizontal-relative:text;mso-position-vertical:absolute;mso-position-vertical-relative:text;v-text-anchor:top" o:gfxdata="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" stroked="f">
+              <v:shape w14:anchorId="1AB4D192" id="Text Box 1" o:spid="_x0000_s1030" type="#_x0000_t202" style="position:absolute;margin-left:0;margin-top:350pt;width:451.3pt;height:.05pt;z-index:-251646976;visibility:visible;mso-wrap-style:square;mso-wrap-distance-left:9pt;mso-wrap-distance-top:0;mso-wrap-distance-right:9pt;mso-wrap-distance-bottom:0;mso-position-horizontal:absolute;mso-position-horizontal-relative:text;mso-position-vertical:absolute;mso-position-vertical-relative:text;v-text-anchor:top" o:gfxdata="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" stroked="f">
                 <v:textbox style="mso-fit-shape-to-text:t" inset="0,0,0,0">
                   <w:txbxContent>
                     <w:p>
@@ -1425,27 +1412,14 @@
                       <w:r>
                         <w:t xml:space="preserve">Figure </w:t>
                       </w:r>
-                      <w:r>
-                        <w:fldChar w:fldCharType="begin"/>
-                      </w:r>
-                      <w:r>
-                        <w:instrText xml:space="preserve"> SEQ Figure \* ARABIC </w:instrText>
-                      </w:r>
-                      <w:r>
-                        <w:fldChar w:fldCharType="separate"/>
-                      </w:r>
-                      <w:r>
-                        <w:rPr>
-                          <w:noProof/>
-                        </w:rPr>
-                        <w:t>1</w:t>
-                      </w:r>
-                      <w:r>
-                        <w:rPr>
-                          <w:noProof/>
-                        </w:rPr>
-                        <w:fldChar w:fldCharType="end"/>
-                      </w:r>
+                      <w:fldSimple w:instr=" SEQ Figure \* ARABIC ">
+                        <w:r>
+                          <w:rPr>
+                            <w:noProof/>
+                          </w:rPr>
+                          <w:t>1</w:t>
+                        </w:r>
+                      </w:fldSimple>
                       <w:r>
                         <w:t>.</w:t>
                       </w:r>
@@ -1469,9 +1443,9 @@
           <w:noProof/>
         </w:rPr>
         <w:drawing>
-          <wp:inline distT="0" distB="0" distL="0" distR="0" wp14:anchorId="547E5D5C" wp14:editId="48BBC7F2">
-            <wp:extent cx="5731510" cy="3818890"/>
-            <wp:effectExtent l="0" t="0" r="0" b="5080"/>
+          <wp:inline distT="0" distB="0" distL="0" distR="0" wp14:anchorId="547E5D5C" wp14:editId="4695F2E7">
+            <wp:extent cx="5051425" cy="4117749"/>
+            <wp:effectExtent l="0" t="0" r="0" b="0"/>
             <wp:docPr id="13" name="Picture 13"/>
             <wp:cNvGraphicFramePr>
               <a:graphicFrameLocks xmlns:a="http://schemas.openxmlformats.org/drawingml/2006/main" noChangeAspect="1"/>
@@ -1498,7 +1472,7 @@
                   <pic:spPr>
                     <a:xfrm>
                       <a:off x="0" y="0"/>
-                      <a:ext cx="5731510" cy="3818890"/>
+                      <a:ext cx="5073966" cy="4136124"/>
                     </a:xfrm>
                     <a:prstGeom prst="rect">
                       <a:avLst/>
@@ -1583,27 +1557,14 @@
       <w:r>
         <w:t xml:space="preserve">Figure </w:t>
       </w:r>
-      <w:r>
-        <w:fldChar w:fldCharType="begin"/>
-      </w:r>
-      <w:r>
-        <w:instrText xml:space="preserve"> SEQ Figure \* ARABIC </w:instrText>
-      </w:r>
-      <w:r>
-        <w:fldChar w:fldCharType="separate"/>
-      </w:r>
-      <w:r>
-        <w:rPr>
-          <w:noProof/>
-        </w:rPr>
-        <w:t>2</w:t>
-      </w:r>
-      <w:r>
-        <w:rPr>
-          <w:noProof/>
-        </w:rPr>
-        <w:fldChar w:fldCharType="end"/>
-      </w:r>
+      <w:fldSimple w:instr=" SEQ Figure \* ARABIC ">
+        <w:r>
+          <w:rPr>
+            <w:noProof/>
+          </w:rPr>
+          <w:t>2</w:t>
+        </w:r>
+      </w:fldSimple>
       <w:r>
         <w:t>. Level 1.1</w:t>
       </w:r>
@@ -1671,27 +1632,14 @@
       <w:r>
         <w:t xml:space="preserve">Figure </w:t>
       </w:r>
-      <w:r>
-        <w:fldChar w:fldCharType="begin"/>
-      </w:r>
-      <w:r>
-        <w:instrText xml:space="preserve"> SEQ Figure \* ARABIC </w:instrText>
-      </w:r>
-      <w:r>
-        <w:fldChar w:fldCharType="separate"/>
-      </w:r>
-      <w:r>
-        <w:rPr>
-          <w:noProof/>
-        </w:rPr>
-        <w:t>3</w:t>
-      </w:r>
-      <w:r>
-        <w:rPr>
-          <w:noProof/>
-        </w:rPr>
-        <w:fldChar w:fldCharType="end"/>
-      </w:r>
+      <w:fldSimple w:instr=" SEQ Figure \* ARABIC ">
+        <w:r>
+          <w:rPr>
+            <w:noProof/>
+          </w:rPr>
+          <w:t>3</w:t>
+        </w:r>
+      </w:fldSimple>
       <w:r>
         <w:t xml:space="preserve">. Level 1.1.1 </w:t>
       </w:r>
@@ -1764,27 +1712,14 @@
       <w:r>
         <w:t xml:space="preserve">Figure </w:t>
       </w:r>
-      <w:r>
-        <w:fldChar w:fldCharType="begin"/>
-      </w:r>
-      <w:r>
-        <w:instrText xml:space="preserve"> SEQ Figure \* ARABIC </w:instrText>
-      </w:r>
-      <w:r>
-        <w:fldChar w:fldCharType="separate"/>
-      </w:r>
-      <w:r>
-        <w:rPr>
-          <w:noProof/>
-        </w:rPr>
-        <w:t>4</w:t>
-      </w:r>
-      <w:r>
-        <w:rPr>
-          <w:noProof/>
-        </w:rPr>
-        <w:fldChar w:fldCharType="end"/>
-      </w:r>
+      <w:fldSimple w:instr=" SEQ Figure \* ARABIC ">
+        <w:r>
+          <w:rPr>
+            <w:noProof/>
+          </w:rPr>
+          <w:t>4</w:t>
+        </w:r>
+      </w:fldSimple>
       <w:r>
         <w:t>. Level 1.1.1.1 - College module (implements Privileged User interface, implemented as class)</w:t>
       </w:r>
@@ -1849,27 +1784,14 @@
       <w:r>
         <w:t xml:space="preserve">Figure </w:t>
       </w:r>
-      <w:r>
-        <w:fldChar w:fldCharType="begin"/>
-      </w:r>
-      <w:r>
-        <w:instrText xml:space="preserve"> SEQ Figure \* ARABIC </w:instrText>
-      </w:r>
-      <w:r>
-        <w:fldChar w:fldCharType="separate"/>
-      </w:r>
-      <w:r>
-        <w:rPr>
-          <w:noProof/>
-        </w:rPr>
-        <w:t>5</w:t>
-      </w:r>
-      <w:r>
-        <w:rPr>
-          <w:noProof/>
-        </w:rPr>
-        <w:fldChar w:fldCharType="end"/>
-      </w:r>
+      <w:fldSimple w:instr=" SEQ Figure \* ARABIC ">
+        <w:r>
+          <w:rPr>
+            <w:noProof/>
+          </w:rPr>
+          <w:t>5</w:t>
+        </w:r>
+      </w:fldSimple>
       <w:r>
         <w:t>. Level 1.1.1.2 - Recruiter module (implements Privileged User interface, implemented as class)</w:t>
       </w:r>
@@ -1938,27 +1860,14 @@
       <w:r>
         <w:t xml:space="preserve">Figure </w:t>
       </w:r>
-      <w:r>
-        <w:fldChar w:fldCharType="begin"/>
-      </w:r>
-      <w:r>
-        <w:instrText xml:space="preserve"> SEQ Figure \* ARABIC </w:instrText>
-      </w:r>
-      <w:r>
-        <w:fldChar w:fldCharType="separate"/>
-      </w:r>
-      <w:r>
-        <w:rPr>
-          <w:noProof/>
-        </w:rPr>
-        <w:t>6</w:t>
-      </w:r>
-      <w:r>
-        <w:rPr>
-          <w:noProof/>
-        </w:rPr>
-        <w:fldChar w:fldCharType="end"/>
-      </w:r>
+      <w:fldSimple w:instr=" SEQ Figure \* ARABIC ">
+        <w:r>
+          <w:rPr>
+            <w:noProof/>
+          </w:rPr>
+          <w:t>6</w:t>
+        </w:r>
+      </w:fldSimple>
       <w:r>
         <w:t>. Level 1.1.2 - Student (Sub-module of User (1.1), implemented as class)</w:t>
       </w:r>
@@ -2027,27 +1936,14 @@
       <w:r>
         <w:t xml:space="preserve">Figure </w:t>
       </w:r>
-      <w:r>
-        <w:fldChar w:fldCharType="begin"/>
-      </w:r>
-      <w:r>
-        <w:instrText xml:space="preserve"> SEQ Figure \* ARABIC </w:instrText>
-      </w:r>
-      <w:r>
-        <w:fldChar w:fldCharType="separate"/>
-      </w:r>
-      <w:r>
-        <w:rPr>
-          <w:noProof/>
-        </w:rPr>
-        <w:t>7</w:t>
-      </w:r>
-      <w:r>
-        <w:rPr>
-          <w:noProof/>
-        </w:rPr>
-        <w:fldChar w:fldCharType="end"/>
-      </w:r>
+      <w:fldSimple w:instr=" SEQ Figure \* ARABIC ">
+        <w:r>
+          <w:rPr>
+            <w:noProof/>
+          </w:rPr>
+          <w:t>7</w:t>
+        </w:r>
+      </w:fldSimple>
       <w:r>
         <w:t xml:space="preserve">. Level 1.2.1 - Request Recommendation </w:t>
       </w:r>
@@ -2119,27 +2015,14 @@
       <w:r>
         <w:t xml:space="preserve">Figure </w:t>
       </w:r>
-      <w:r>
-        <w:fldChar w:fldCharType="begin"/>
-      </w:r>
-      <w:r>
-        <w:instrText xml:space="preserve"> SEQ Figure \* ARABIC </w:instrText>
-      </w:r>
-      <w:r>
-        <w:fldChar w:fldCharType="separate"/>
-      </w:r>
-      <w:r>
-        <w:rPr>
-          <w:noProof/>
-        </w:rPr>
-        <w:t>8</w:t>
-      </w:r>
-      <w:r>
-        <w:rPr>
-          <w:noProof/>
-        </w:rPr>
-        <w:fldChar w:fldCharType="end"/>
-      </w:r>
+      <w:fldSimple w:instr=" SEQ Figure \* ARABIC ">
+        <w:r>
+          <w:rPr>
+            <w:noProof/>
+          </w:rPr>
+          <w:t>8</w:t>
+        </w:r>
+      </w:fldSimple>
       <w:r>
         <w:t>. Level 1.2.2 - Recommend (Recommendation module (1.2) has 2 functions - Request Recommendation and Recommend, both are implemented via separate interfaces and hence considered as sub-modules.)</w:t>
       </w:r>
@@ -2208,27 +2091,14 @@
       <w:r>
         <w:t xml:space="preserve">Figure </w:t>
       </w:r>
-      <w:r>
-        <w:fldChar w:fldCharType="begin"/>
-      </w:r>
-      <w:r>
-        <w:instrText xml:space="preserve"> SEQ Figure \* ARABIC </w:instrText>
-      </w:r>
-      <w:r>
-        <w:fldChar w:fldCharType="separate"/>
-      </w:r>
-      <w:r>
-        <w:rPr>
-          <w:noProof/>
-        </w:rPr>
-        <w:t>9</w:t>
-      </w:r>
-      <w:r>
-        <w:rPr>
-          <w:noProof/>
-        </w:rPr>
-        <w:fldChar w:fldCharType="end"/>
-      </w:r>
+      <w:fldSimple w:instr=" SEQ Figure \* ARABIC ">
+        <w:r>
+          <w:rPr>
+            <w:noProof/>
+          </w:rPr>
+          <w:t>9</w:t>
+        </w:r>
+      </w:fldSimple>
       <w:r>
         <w:t xml:space="preserve">. Level 1.3 </w:t>
       </w:r>
@@ -2300,27 +2170,14 @@
       <w:r>
         <w:t xml:space="preserve">Figure </w:t>
       </w:r>
-      <w:r>
-        <w:fldChar w:fldCharType="begin"/>
-      </w:r>
-      <w:r>
-        <w:instrText xml:space="preserve"> SEQ Figure \* ARABIC </w:instrText>
-      </w:r>
-      <w:r>
-        <w:fldChar w:fldCharType="separate"/>
-      </w:r>
-      <w:r>
-        <w:rPr>
-          <w:noProof/>
-        </w:rPr>
-        <w:t>10</w:t>
-      </w:r>
-      <w:r>
-        <w:rPr>
-          <w:noProof/>
-        </w:rPr>
-        <w:fldChar w:fldCharType="end"/>
-      </w:r>
+      <w:fldSimple w:instr=" SEQ Figure \* ARABIC ">
+        <w:r>
+          <w:rPr>
+            <w:noProof/>
+          </w:rPr>
+          <w:t>10</w:t>
+        </w:r>
+      </w:fldSimple>
       <w:r>
         <w:t>. Level 1.4 - Administrator module (</w:t>
       </w:r>
@@ -2402,27 +2259,14 @@
       <w:r>
         <w:t xml:space="preserve">Figure </w:t>
       </w:r>
-      <w:r>
-        <w:fldChar w:fldCharType="begin"/>
-      </w:r>
-      <w:r>
-        <w:instrText xml:space="preserve"> SEQ Figure \* ARABIC </w:instrText>
-      </w:r>
-      <w:r>
-        <w:fldChar w:fldCharType="separate"/>
-      </w:r>
-      <w:r>
-        <w:rPr>
-          <w:noProof/>
-        </w:rPr>
-        <w:t>11</w:t>
-      </w:r>
-      <w:r>
-        <w:rPr>
-          <w:noProof/>
-        </w:rPr>
-        <w:fldChar w:fldCharType="end"/>
-      </w:r>
+      <w:fldSimple w:instr=" SEQ Figure \* ARABIC ">
+        <w:r>
+          <w:rPr>
+            <w:noProof/>
+          </w:rPr>
+          <w:t>11</w:t>
+        </w:r>
+      </w:fldSimple>
       <w:r>
         <w:t>. Level 1.5 - Server module (Implemented as class)</w:t>
       </w:r>
@@ -2491,27 +2335,14 @@
       <w:r>
         <w:t xml:space="preserve">Figure </w:t>
       </w:r>
-      <w:r>
-        <w:fldChar w:fldCharType="begin"/>
-      </w:r>
-      <w:r>
-        <w:instrText xml:space="preserve"> SEQ Figure \* ARABIC </w:instrText>
-      </w:r>
-      <w:r>
-        <w:fldChar w:fldCharType="separate"/>
-      </w:r>
-      <w:r>
-        <w:rPr>
-          <w:noProof/>
-        </w:rPr>
-        <w:t>12</w:t>
-      </w:r>
-      <w:r>
-        <w:rPr>
-          <w:noProof/>
-        </w:rPr>
-        <w:fldChar w:fldCharType="end"/>
-      </w:r>
+      <w:fldSimple w:instr=" SEQ Figure \* ARABIC ">
+        <w:r>
+          <w:rPr>
+            <w:noProof/>
+          </w:rPr>
+          <w:t>12</w:t>
+        </w:r>
+      </w:fldSimple>
       <w:r>
         <w:t>. Level 1.6 - Information module (module used to display web pages for career information)</w:t>
       </w:r>
@@ -2588,27 +2419,14 @@
       <w:r>
         <w:t xml:space="preserve">Figure </w:t>
       </w:r>
-      <w:r>
-        <w:fldChar w:fldCharType="begin"/>
-      </w:r>
-      <w:r>
-        <w:instrText xml:space="preserve"> SEQ Figure \* ARABIC </w:instrText>
-      </w:r>
-      <w:r>
-        <w:fldChar w:fldCharType="separate"/>
-      </w:r>
-      <w:r>
-        <w:rPr>
-          <w:noProof/>
-        </w:rPr>
-        <w:t>13</w:t>
-      </w:r>
-      <w:r>
-        <w:rPr>
-          <w:noProof/>
-        </w:rPr>
-        <w:fldChar w:fldCharType="end"/>
-      </w:r>
+      <w:fldSimple w:instr=" SEQ Figure \* ARABIC ">
+        <w:r>
+          <w:rPr>
+            <w:noProof/>
+          </w:rPr>
+          <w:t>13</w:t>
+        </w:r>
+      </w:fldSimple>
       <w:r>
         <w:t>. Level 2.1 - User login</w:t>
       </w:r>
@@ -2677,27 +2495,14 @@
       <w:r>
         <w:t xml:space="preserve">Figure </w:t>
       </w:r>
-      <w:r>
-        <w:fldChar w:fldCharType="begin"/>
-      </w:r>
-      <w:r>
-        <w:instrText xml:space="preserve"> SEQ Figure \* ARABIC </w:instrText>
-      </w:r>
-      <w:r>
-        <w:fldChar w:fldCharType="separate"/>
-      </w:r>
-      <w:r>
-        <w:rPr>
-          <w:noProof/>
-        </w:rPr>
-        <w:t>14</w:t>
-      </w:r>
-      <w:r>
-        <w:rPr>
-          <w:noProof/>
-        </w:rPr>
-        <w:fldChar w:fldCharType="end"/>
-      </w:r>
+      <w:fldSimple w:instr=" SEQ Figure \* ARABIC ">
+        <w:r>
+          <w:rPr>
+            <w:noProof/>
+          </w:rPr>
+          <w:t>14</w:t>
+        </w:r>
+      </w:fldSimple>
       <w:r>
         <w:t>. Level 2.2 - Request for forgot password</w:t>
       </w:r>
@@ -2762,29 +2567,24 @@
       <w:r>
         <w:t xml:space="preserve">Figure </w:t>
       </w:r>
-      <w:r>
-        <w:fldChar w:fldCharType="begin"/>
-      </w:r>
-      <w:r>
-        <w:instrText xml:space="preserve"> SEQ Figure \* ARABIC </w:instrText>
-      </w:r>
-      <w:r>
-        <w:fldChar w:fldCharType="separate"/>
-      </w:r>
-      <w:r>
-        <w:rPr>
-          <w:noProof/>
-        </w:rPr>
-        <w:t>15</w:t>
-      </w:r>
-      <w:r>
-        <w:rPr>
-          <w:noProof/>
-        </w:rPr>
-        <w:fldChar w:fldCharType="end"/>
-      </w:r>
-      <w:r>
-        <w:t>. Level 2.3 - Opt out request by any privileged user</w:t>
+      <w:fldSimple w:instr=" SEQ Figure \* ARABIC ">
+        <w:r>
+          <w:rPr>
+            <w:noProof/>
+          </w:rPr>
+          <w:t>15</w:t>
+        </w:r>
+      </w:fldSimple>
+      <w:r>
+        <w:t xml:space="preserve">. Level 2.3 - </w:t>
+      </w:r>
+      <w:proofErr w:type="spellStart"/>
+      <w:r>
+        <w:t>Opt</w:t>
+      </w:r>
+      <w:proofErr w:type="spellEnd"/>
+      <w:r>
+        <w:t xml:space="preserve"> out request by any privileged user</w:t>
       </w:r>
     </w:p>
     <w:p>
@@ -2851,27 +2651,14 @@
       <w:r>
         <w:t xml:space="preserve">Figure </w:t>
       </w:r>
-      <w:r>
-        <w:fldChar w:fldCharType="begin"/>
-      </w:r>
-      <w:r>
-        <w:instrText xml:space="preserve"> SEQ Figure \* ARABIC </w:instrText>
-      </w:r>
-      <w:r>
-        <w:fldChar w:fldCharType="separate"/>
-      </w:r>
-      <w:r>
-        <w:rPr>
-          <w:noProof/>
-        </w:rPr>
-        <w:t>16</w:t>
-      </w:r>
-      <w:r>
-        <w:rPr>
-          <w:noProof/>
-        </w:rPr>
-        <w:fldChar w:fldCharType="end"/>
-      </w:r>
+      <w:fldSimple w:instr=" SEQ Figure \* ARABIC ">
+        <w:r>
+          <w:rPr>
+            <w:noProof/>
+          </w:rPr>
+          <w:t>16</w:t>
+        </w:r>
+      </w:fldSimple>
       <w:r>
         <w:t>. Level 2.4 - Update details of any privileged user</w:t>
       </w:r>
@@ -2940,27 +2727,14 @@
       <w:r>
         <w:t xml:space="preserve">Figure </w:t>
       </w:r>
-      <w:r>
-        <w:fldChar w:fldCharType="begin"/>
-      </w:r>
-      <w:r>
-        <w:instrText xml:space="preserve"> SEQ Figure \* ARABIC </w:instrText>
-      </w:r>
-      <w:r>
-        <w:fldChar w:fldCharType="separate"/>
-      </w:r>
-      <w:r>
-        <w:rPr>
-          <w:noProof/>
-        </w:rPr>
-        <w:t>17</w:t>
-      </w:r>
-      <w:r>
-        <w:rPr>
-          <w:noProof/>
-        </w:rPr>
-        <w:fldChar w:fldCharType="end"/>
-      </w:r>
+      <w:fldSimple w:instr=" SEQ Figure \* ARABIC ">
+        <w:r>
+          <w:rPr>
+            <w:noProof/>
+          </w:rPr>
+          <w:t>17</w:t>
+        </w:r>
+      </w:fldSimple>
       <w:r>
         <w:t>. Level 2.5 - Registration of any privileged user</w:t>
       </w:r>
@@ -3032,27 +2806,14 @@
       <w:r>
         <w:t xml:space="preserve">Figure </w:t>
       </w:r>
-      <w:r>
-        <w:fldChar w:fldCharType="begin"/>
-      </w:r>
-      <w:r>
-        <w:instrText xml:space="preserve"> SEQ Figure \* ARABIC </w:instrText>
-      </w:r>
-      <w:r>
-        <w:fldChar w:fldCharType="separate"/>
-      </w:r>
-      <w:r>
-        <w:rPr>
-          <w:noProof/>
-        </w:rPr>
-        <w:t>18</w:t>
-      </w:r>
-      <w:r>
-        <w:rPr>
-          <w:noProof/>
-        </w:rPr>
-        <w:fldChar w:fldCharType="end"/>
-      </w:r>
+      <w:fldSimple w:instr=" SEQ Figure \* ARABIC ">
+        <w:r>
+          <w:rPr>
+            <w:noProof/>
+          </w:rPr>
+          <w:t>18</w:t>
+        </w:r>
+      </w:fldSimple>
       <w:r>
         <w:rPr>
           <w:lang w:val="en-US"/>
@@ -3128,27 +2889,14 @@
       <w:r>
         <w:t xml:space="preserve">Figure </w:t>
       </w:r>
-      <w:r>
-        <w:fldChar w:fldCharType="begin"/>
-      </w:r>
-      <w:r>
-        <w:instrText xml:space="preserve"> SEQ Figure \* ARABIC </w:instrText>
-      </w:r>
-      <w:r>
-        <w:fldChar w:fldCharType="separate"/>
-      </w:r>
-      <w:r>
-        <w:rPr>
-          <w:noProof/>
-        </w:rPr>
-        <w:t>19</w:t>
-      </w:r>
-      <w:r>
-        <w:rPr>
-          <w:noProof/>
-        </w:rPr>
-        <w:fldChar w:fldCharType="end"/>
-      </w:r>
+      <w:fldSimple w:instr=" SEQ Figure \* ARABIC ">
+        <w:r>
+          <w:rPr>
+            <w:noProof/>
+          </w:rPr>
+          <w:t>19</w:t>
+        </w:r>
+      </w:fldSimple>
       <w:r>
         <w:t xml:space="preserve">. </w:t>
       </w:r>
@@ -3224,27 +2972,14 @@
       <w:r>
         <w:t xml:space="preserve">Figure </w:t>
       </w:r>
-      <w:r>
-        <w:fldChar w:fldCharType="begin"/>
-      </w:r>
-      <w:r>
-        <w:instrText xml:space="preserve"> SEQ Figure \* ARABIC </w:instrText>
-      </w:r>
-      <w:r>
-        <w:fldChar w:fldCharType="separate"/>
-      </w:r>
-      <w:r>
-        <w:rPr>
-          <w:noProof/>
-        </w:rPr>
-        <w:t>20</w:t>
-      </w:r>
-      <w:r>
-        <w:rPr>
-          <w:noProof/>
-        </w:rPr>
-        <w:fldChar w:fldCharType="end"/>
-      </w:r>
+      <w:fldSimple w:instr=" SEQ Figure \* ARABIC ">
+        <w:r>
+          <w:rPr>
+            <w:noProof/>
+          </w:rPr>
+          <w:t>20</w:t>
+        </w:r>
+      </w:fldSimple>
       <w:r>
         <w:t>. Level 2.8 - Create new job listing by Recruiter</w:t>
       </w:r>
@@ -3320,27 +3055,14 @@
       <w:r>
         <w:t xml:space="preserve">Figure </w:t>
       </w:r>
-      <w:r>
-        <w:fldChar w:fldCharType="begin"/>
-      </w:r>
-      <w:r>
-        <w:instrText xml:space="preserve"> SEQ Figure \* ARABIC </w:instrText>
-      </w:r>
-      <w:r>
-        <w:fldChar w:fldCharType="separate"/>
-      </w:r>
-      <w:r>
-        <w:rPr>
-          <w:noProof/>
-        </w:rPr>
-        <w:t>21</w:t>
-      </w:r>
-      <w:r>
-        <w:rPr>
-          <w:noProof/>
-        </w:rPr>
-        <w:fldChar w:fldCharType="end"/>
-      </w:r>
+      <w:fldSimple w:instr=" SEQ Figure \* ARABIC ">
+        <w:r>
+          <w:rPr>
+            <w:noProof/>
+          </w:rPr>
+          <w:t>21</w:t>
+        </w:r>
+      </w:fldSimple>
       <w:r>
         <w:rPr>
           <w:lang w:val="en-US"/>
@@ -3419,27 +3141,14 @@
       <w:r>
         <w:t xml:space="preserve">Figure </w:t>
       </w:r>
-      <w:r>
-        <w:fldChar w:fldCharType="begin"/>
-      </w:r>
-      <w:r>
-        <w:instrText xml:space="preserve"> SEQ Figure \* ARABIC </w:instrText>
-      </w:r>
-      <w:r>
-        <w:fldChar w:fldCharType="separate"/>
-      </w:r>
-      <w:r>
-        <w:rPr>
-          <w:noProof/>
-        </w:rPr>
-        <w:t>22</w:t>
-      </w:r>
-      <w:r>
-        <w:rPr>
-          <w:noProof/>
-        </w:rPr>
-        <w:fldChar w:fldCharType="end"/>
-      </w:r>
+      <w:fldSimple w:instr=" SEQ Figure \* ARABIC ">
+        <w:r>
+          <w:rPr>
+            <w:noProof/>
+          </w:rPr>
+          <w:t>22</w:t>
+        </w:r>
+      </w:fldSimple>
       <w:r>
         <w:t>.</w:t>
       </w:r>
@@ -3521,27 +3230,14 @@
       <w:r>
         <w:t xml:space="preserve">Figure </w:t>
       </w:r>
-      <w:r>
-        <w:fldChar w:fldCharType="begin"/>
-      </w:r>
-      <w:r>
-        <w:instrText xml:space="preserve"> SEQ Figure \* ARABIC </w:instrText>
-      </w:r>
-      <w:r>
-        <w:fldChar w:fldCharType="separate"/>
-      </w:r>
-      <w:r>
-        <w:rPr>
-          <w:noProof/>
-        </w:rPr>
-        <w:t>23</w:t>
-      </w:r>
-      <w:r>
-        <w:rPr>
-          <w:noProof/>
-        </w:rPr>
-        <w:fldChar w:fldCharType="end"/>
-      </w:r>
+      <w:fldSimple w:instr=" SEQ Figure \* ARABIC ">
+        <w:r>
+          <w:rPr>
+            <w:noProof/>
+          </w:rPr>
+          <w:t>23</w:t>
+        </w:r>
+      </w:fldSimple>
       <w:r>
         <w:rPr>
           <w:lang w:val="en-US"/>
@@ -3620,27 +3316,14 @@
       <w:r>
         <w:t xml:space="preserve">Figure </w:t>
       </w:r>
-      <w:r>
-        <w:fldChar w:fldCharType="begin"/>
-      </w:r>
-      <w:r>
-        <w:instrText xml:space="preserve"> SEQ Figure \* ARABIC </w:instrText>
-      </w:r>
-      <w:r>
-        <w:fldChar w:fldCharType="separate"/>
-      </w:r>
-      <w:r>
-        <w:rPr>
-          <w:noProof/>
-        </w:rPr>
-        <w:t>24</w:t>
-      </w:r>
-      <w:r>
-        <w:rPr>
-          <w:noProof/>
-        </w:rPr>
-        <w:fldChar w:fldCharType="end"/>
-      </w:r>
+      <w:fldSimple w:instr=" SEQ Figure \* ARABIC ">
+        <w:r>
+          <w:rPr>
+            <w:noProof/>
+          </w:rPr>
+          <w:t>24</w:t>
+        </w:r>
+      </w:fldSimple>
       <w:r>
         <w:t>.</w:t>
       </w:r>
@@ -3729,27 +3412,14 @@
       <w:r>
         <w:t xml:space="preserve">Figure </w:t>
       </w:r>
-      <w:r>
-        <w:fldChar w:fldCharType="begin"/>
-      </w:r>
-      <w:r>
-        <w:instrText xml:space="preserve"> SEQ Figure \* ARABIC </w:instrText>
-      </w:r>
-      <w:r>
-        <w:fldChar w:fldCharType="separate"/>
-      </w:r>
-      <w:r>
-        <w:rPr>
-          <w:noProof/>
-        </w:rPr>
-        <w:t>25</w:t>
-      </w:r>
-      <w:r>
-        <w:rPr>
-          <w:noProof/>
-        </w:rPr>
-        <w:fldChar w:fldCharType="end"/>
-      </w:r>
+      <w:fldSimple w:instr=" SEQ Figure \* ARABIC ">
+        <w:r>
+          <w:rPr>
+            <w:noProof/>
+          </w:rPr>
+          <w:t>25</w:t>
+        </w:r>
+      </w:fldSimple>
       <w:r>
         <w:rPr>
           <w:lang w:val="en-US"/>
@@ -3835,27 +3505,14 @@
       <w:r>
         <w:t xml:space="preserve">Figure </w:t>
       </w:r>
-      <w:r>
-        <w:fldChar w:fldCharType="begin"/>
-      </w:r>
-      <w:r>
-        <w:instrText xml:space="preserve"> SEQ Figure \* ARABIC </w:instrText>
-      </w:r>
-      <w:r>
-        <w:fldChar w:fldCharType="separate"/>
-      </w:r>
-      <w:r>
-        <w:rPr>
-          <w:noProof/>
-        </w:rPr>
-        <w:t>26</w:t>
-      </w:r>
-      <w:r>
-        <w:rPr>
-          <w:noProof/>
-        </w:rPr>
-        <w:fldChar w:fldCharType="end"/>
-      </w:r>
+      <w:fldSimple w:instr=" SEQ Figure \* ARABIC ">
+        <w:r>
+          <w:rPr>
+            <w:noProof/>
+          </w:rPr>
+          <w:t>26</w:t>
+        </w:r>
+      </w:fldSimple>
       <w:r>
         <w:rPr>
           <w:lang w:val="en-US"/>
@@ -5399,6 +5056,7 @@
   </w:compat>
   <w:rsids>
     <w:rsidRoot w:val="00A27E5C"/>
+    <w:rsid w:val="00123235"/>
     <w:rsid w:val="003443C6"/>
     <w:rsid w:val="00505AB9"/>
     <w:rsid w:val="00A27E5C"/>

</xml_diff>